<commit_message>
fixed typos and gramatical errors
I was tired. Don't judge! ;P
</commit_message>
<xml_diff>
--- a/4) Story and Setting Document (Jordan Tuck).docx
+++ b/4) Story and Setting Document (Jordan Tuck).docx
@@ -39,6 +39,9 @@
       </w:r>
       <w:r>
         <w:t xml:space="preserve">The Gods have died. Left abandoned by new ways </w:t>
+      </w:r>
+      <w:r>
+        <w:t xml:space="preserve">and </w:t>
       </w:r>
       <w:r>
         <w:t>fallen faith</w:t>
@@ -282,7 +285,13 @@
         <w:t xml:space="preserve">or perhaps both at the same time </w:t>
       </w:r>
       <w:r>
-        <w:t>dropping monstrous, and leathal,</w:t>
+        <w:t xml:space="preserve">dropping monstrous, and </w:t>
+      </w:r>
+      <w:r>
+        <w:t>lethal</w:t>
+      </w:r>
+      <w:r>
+        <w:t>,</w:t>
       </w:r>
       <w:r>
         <w:t xml:space="preserve"> balls of ice</w:t>
@@ -325,7 +334,13 @@
         <w:t>est would be bordered by salt flats and dunes</w:t>
       </w:r>
       <w:r>
-        <w:t xml:space="preserve">. The temperature would be always hot and the sky always bright. Beyond this, the land would become unbearable and be dotted with ever more frequent volcanoes. At the edge of the live able area to the East, the  temperature is always cold and sky as a deep twilight; technically called nautical twilight. This region would be bordered by glaciers and snow drifts. Beyond this, would be a deeply frozen glacier marked with ice mountains and </w:t>
+        <w:t xml:space="preserve">. The temperature would be always hot and the sky always bright. Beyond this, the land would become unbearable and be dotted with ever more frequent volcanoes. At the edge of the live able area to the East, the temperature is always cold and sky as a deep twilight; technically called nautical twilight. This region would be bordered by glaciers and snow drifts. Beyond this, would be a deeply frozen glacier marked with </w:t>
+      </w:r>
+      <w:r>
+        <w:t>Ice Mountains</w:t>
+      </w:r>
+      <w:r>
+        <w:t xml:space="preserve"> and </w:t>
       </w:r>
       <w:r>
         <w:t>vast</w:t>
@@ -368,7 +383,7 @@
         <w:jc w:val="both"/>
       </w:pPr>
       <w:r>
-        <w:t>This is the transition zone between the extreme heat and extreme cold. Farming can occur at either of it’s edges, but towards the mid-point, the weather and creatures become more extreme</w:t>
+        <w:t>This is the transition zone between the extreme heat and extreme cold. Farming can occur at either of its edges, but towards the mid-point, the weather and creatures become more extreme</w:t>
       </w:r>
       <w:r>
         <w:t xml:space="preserve"> and hostile</w:t>
@@ -456,10 +471,16 @@
         <w:t xml:space="preserve"> made their society </w:t>
       </w:r>
       <w:r>
-        <w:t>develope</w:t>
-      </w:r>
-      <w:r>
-        <w:t xml:space="preserve"> around mining and metal weaponry and tools. Because they have abundant light and energy,</w:t>
+        <w:t xml:space="preserve">develop around mining, </w:t>
+      </w:r>
+      <w:r>
+        <w:t>metal weaponry</w:t>
+      </w:r>
+      <w:r>
+        <w:t>,</w:t>
+      </w:r>
+      <w:r>
+        <w:t xml:space="preserve"> and tools. Because they have abundant light and energy,</w:t>
       </w:r>
       <w:r>
         <w:t xml:space="preserve"> their sports and recreation are based </w:t>
@@ -547,7 +568,13 @@
         <w:t>,</w:t>
       </w:r>
       <w:r>
-        <w:t xml:space="preserve"> the ground is constantly froze and there is no light or heat. They have learned to draw </w:t>
+        <w:t xml:space="preserve"> the ground is constantly froze</w:t>
+      </w:r>
+      <w:r>
+        <w:t>n</w:t>
+      </w:r>
+      <w:r>
+        <w:t xml:space="preserve"> and there is no light or heat. They have learned to draw </w:t>
       </w:r>
       <w:r>
         <w:t xml:space="preserve">in the </w:t>
@@ -565,7 +592,13 @@
         <w:t>their</w:t>
       </w:r>
       <w:r>
-        <w:t xml:space="preserve"> past times are centered around social engagements and storytelling. The Himikaroti find strength from ice, darkness and water. They are weak to heat, light, and earth.</w:t>
+        <w:t xml:space="preserve"> past times are centered </w:t>
+      </w:r>
+      <w:r>
+        <w:t>on</w:t>
+      </w:r>
+      <w:r>
+        <w:t xml:space="preserve"> social engagements and storytelling. The Himikaroti find strength from ice, darkness and water. They are weak to heat, light, and earth.</w:t>
       </w:r>
     </w:p>
     <w:p>
@@ -723,14 +756,6 @@
       <w:pPr>
         <w:jc w:val="both"/>
       </w:pPr>
-    </w:p>
-    <w:p>
-      <w:pPr>
-        <w:jc w:val="both"/>
-      </w:pPr>
-      <w:r>
-        <w:t>Change you Git!</w:t>
-      </w:r>
     </w:p>
     <w:p>
       <w:pPr>

</xml_diff>

<commit_message>
Added Denizen, Mobs and Weather concepts
Just a short description for the general idea of the role of NPCs, the difficulty ramp of mobs, and the effects of weather.

Let me know if there's something missing that should be explained further.
</commit_message>
<xml_diff>
--- a/4) Story and Setting Document (Jordan Tuck).docx
+++ b/4) Story and Setting Document (Jordan Tuck).docx
@@ -655,6 +655,13 @@
     <w:p>
       <w:pPr>
         <w:spacing w:after="0" w:line="240" w:lineRule="auto"/>
+        <w:ind w:firstLine="360"/>
+        <w:jc w:val="both"/>
+      </w:pPr>
+    </w:p>
+    <w:p>
+      <w:pPr>
+        <w:spacing w:after="0" w:line="240" w:lineRule="auto"/>
         <w:jc w:val="both"/>
       </w:pPr>
       <w:r>
@@ -754,8 +761,194 @@
     </w:p>
     <w:p>
       <w:pPr>
-        <w:jc w:val="both"/>
-      </w:pPr>
+        <w:spacing w:after="0" w:line="240" w:lineRule="auto"/>
+        <w:jc w:val="both"/>
+      </w:pPr>
+      <w:r>
+        <w:rPr>
+          <w:b/>
+        </w:rPr>
+        <w:t xml:space="preserve">Denizens of the world </w:t>
+      </w:r>
+      <w:r>
+        <w:t>(NPCs)</w:t>
+      </w:r>
+    </w:p>
+    <w:p>
+      <w:pPr>
+        <w:spacing w:after="0" w:line="240" w:lineRule="auto"/>
+        <w:jc w:val="both"/>
+      </w:pPr>
+      <w:r>
+        <w:tab/>
+        <w:t>The inhabitants of world, both East and West, are symmetrical in their rolls and functions. They are only for support of the players and do not provide resources above basic needs and training. Food and items that provide bonuses most be obtained through farming, crafting, battle, or trading. To add newcomers to the</w:t>
+      </w:r>
+      <w:r>
+        <w:t xml:space="preserve"> game; the population of NPCs at the origin point is greater than futher toward the opponents territory. This can be achieved by having NPCs killable by the other side and must be escorted into more hostile territory to replenish lost numbers</w:t>
+      </w:r>
+      <w:r>
+        <w:t>; spawning only at the origin points.</w:t>
+      </w:r>
+      <w:r>
+        <w:t xml:space="preserve"> </w:t>
+      </w:r>
+      <w:r>
+        <w:t xml:space="preserve"> </w:t>
+      </w:r>
+    </w:p>
+    <w:p>
+      <w:pPr>
+        <w:spacing w:after="0" w:line="240" w:lineRule="auto"/>
+        <w:jc w:val="both"/>
+      </w:pPr>
+      <w:r>
+        <w:tab/>
+        <w:t>There can be three classes of NPCs: Farmers, required for maintain fields and providing basic food supplies. Smiths and Crafters to building basic weapons, armour, and items, and finally trainers aide leveling.</w:t>
+      </w:r>
+      <w:r>
+        <w:t xml:space="preserve"> </w:t>
+      </w:r>
+    </w:p>
+    <w:p>
+      <w:r>
+        <w:br w:type="page"/>
+      </w:r>
+    </w:p>
+    <w:p>
+      <w:pPr>
+        <w:spacing w:after="0" w:line="240" w:lineRule="auto"/>
+        <w:jc w:val="both"/>
+      </w:pPr>
+    </w:p>
+    <w:p>
+      <w:pPr>
+        <w:spacing w:after="0" w:line="240" w:lineRule="auto"/>
+        <w:jc w:val="both"/>
+      </w:pPr>
+      <w:r>
+        <w:rPr>
+          <w:b/>
+        </w:rPr>
+        <w:t>Mobs of the world</w:t>
+      </w:r>
+      <w:r>
+        <w:t xml:space="preserve"> </w:t>
+      </w:r>
+      <w:r>
+        <w:t>(PvE)</w:t>
+      </w:r>
+    </w:p>
+    <w:p>
+      <w:pPr>
+        <w:spacing w:after="0" w:line="240" w:lineRule="auto"/>
+        <w:jc w:val="both"/>
+      </w:pPr>
+      <w:r>
+        <w:tab/>
+        <w:t xml:space="preserve">The creatures of the world are primarly to provide basic combat and base material drops. In very rare cases exotic drops can be obtained. </w:t>
+      </w:r>
+      <w:r>
+        <w:t xml:space="preserve">But to maintain and interdependence on friendly players, and a source of conflict for opponents, should be a rare bonus in the wild. To facilitate new players, mobs should be small and weak while at close proximity to the origin point, and grow and size and difficulty towards the terminator (halfway point). Mobs on the opposing side of the terminator will be weaker to players of their side (ie fire mobs weak to Sams) but stronger members of the other side (ie ice mobs stronger to Sams). The only way a player can defeat a mob </w:t>
+      </w:r>
+      <w:r>
+        <w:t xml:space="preserve">is to </w:t>
+      </w:r>
+      <w:r>
+        <w:t xml:space="preserve">use weapons or magic that originated from the same side as the mob. </w:t>
+      </w:r>
+    </w:p>
+    <w:p>
+      <w:pPr>
+        <w:spacing w:after="0" w:line="240" w:lineRule="auto"/>
+        <w:jc w:val="both"/>
+      </w:pPr>
+    </w:p>
+    <w:p>
+      <w:pPr>
+        <w:spacing w:after="0" w:line="240" w:lineRule="auto"/>
+        <w:jc w:val="both"/>
+      </w:pPr>
+      <w:r>
+        <w:rPr>
+          <w:b/>
+        </w:rPr>
+        <w:t xml:space="preserve">Weather of the world </w:t>
+      </w:r>
+      <w:r>
+        <w:t>(PvW)</w:t>
+      </w:r>
+    </w:p>
+    <w:p>
+      <w:pPr>
+        <w:spacing w:after="0" w:line="240" w:lineRule="auto"/>
+        <w:jc w:val="both"/>
+      </w:pPr>
+      <w:r>
+        <w:tab/>
+        <w:t xml:space="preserve">As players get closer to the terminator, the weather becomes more extreme </w:t>
+      </w:r>
+      <w:r>
+        <w:t>and</w:t>
+      </w:r>
+      <w:r>
+        <w:t xml:space="preserve"> deadly. This can take the form of torrential rains or blizzards that damage crops; winds that destroy structures, and temperature changes that can boost or weaken players. Perhaps a mechanic can be created where the weather can be predicted to a certain degree, allowing </w:t>
+      </w:r>
+      <w:r>
+        <w:t xml:space="preserve">coordinating </w:t>
+      </w:r>
+      <w:r>
+        <w:t>attacks, missions, and raids, with the weather.</w:t>
+      </w:r>
+    </w:p>
+    <w:p>
+      <w:pPr>
+        <w:spacing w:after="0" w:line="240" w:lineRule="auto"/>
+        <w:jc w:val="both"/>
+      </w:pPr>
+    </w:p>
+    <w:p>
+      <w:pPr>
+        <w:spacing w:after="0" w:line="240" w:lineRule="auto"/>
+        <w:jc w:val="both"/>
+      </w:pPr>
+      <w:r>
+        <w:rPr>
+          <w:b/>
+        </w:rPr>
+        <w:t>Out of Bounds Areas</w:t>
+      </w:r>
+      <w:r>
+        <w:t xml:space="preserve"> (instances)</w:t>
+      </w:r>
+    </w:p>
+    <w:p>
+      <w:pPr>
+        <w:spacing w:after="0" w:line="240" w:lineRule="auto"/>
+        <w:jc w:val="both"/>
+      </w:pPr>
+      <w:r>
+        <w:tab/>
+        <w:t xml:space="preserve">The uninhabitable areas can be reserved for instances, and special missions to the races of each side. This means only the Sams </w:t>
+      </w:r>
+      <w:r>
+        <w:t>have access to special instances</w:t>
+      </w:r>
+      <w:r>
+        <w:t xml:space="preserve"> West of the origin point, and only Hims can venture </w:t>
+      </w:r>
+      <w:r>
+        <w:t>to the East of their origin point. These instances can be used to provide unique items each race that can only be obtained by the other side through battle or trade.</w:t>
+      </w:r>
+    </w:p>
+    <w:p>
+      <w:pPr>
+        <w:spacing w:after="0" w:line="240" w:lineRule="auto"/>
+        <w:jc w:val="both"/>
+      </w:pPr>
+      <w:r>
+        <w:tab/>
+        <w:t>To the Northern and Southern map edges, instances and special missions can be accessed by all players with increasing degrees of difficulty toward the terminator, and distance into opposing territory.</w:t>
+      </w:r>
     </w:p>
     <w:p>
       <w:pPr>

</xml_diff>